<commit_message>
Uploaded Sprint Week 4
All group members worked on these.
</commit_message>
<xml_diff>
--- a/Sprints/Week 4 - SPRINT CYCLE.docx
+++ b/Sprints/Week 4 - SPRINT CYCLE.docx
@@ -26,8 +26,6 @@
       <w:r>
         <w:t>:</w:t>
       </w:r>
-      <w:bookmarkStart w:id="0" w:name="_GoBack"/>
-      <w:bookmarkEnd w:id="0"/>
     </w:p>
     <w:p>
       <w:pPr>
@@ -214,7 +212,82 @@
         <w:jc w:val="both"/>
       </w:pPr>
       <w:r>
-        <w:t>The section should list the work that needs to be completed on the project.</w:t>
+        <w:t>These are the following tasks that need to be completed this week:</w:t>
+      </w:r>
+    </w:p>
+    <w:p>
+      <w:pPr>
+        <w:pStyle w:val="ListParagraph"/>
+        <w:numPr>
+          <w:ilvl w:val="0"/>
+          <w:numId w:val="2"/>
+        </w:numPr>
+        <w:jc w:val="both"/>
+      </w:pPr>
+      <w:r>
+        <w:t xml:space="preserve">Customer-Search – Sprint 1 of 5 </w:t>
+      </w:r>
+    </w:p>
+    <w:p>
+      <w:pPr>
+        <w:pStyle w:val="ListParagraph"/>
+        <w:numPr>
+          <w:ilvl w:val="0"/>
+          <w:numId w:val="2"/>
+        </w:numPr>
+        <w:jc w:val="both"/>
+      </w:pPr>
+      <w:r>
+        <w:t>Company</w:t>
+      </w:r>
+      <w:r>
+        <w:t>-</w:t>
+      </w:r>
+      <w:r>
+        <w:t>Add -  Sprint 1 of 3</w:t>
+      </w:r>
+    </w:p>
+    <w:p>
+      <w:pPr>
+        <w:pStyle w:val="ListParagraph"/>
+        <w:numPr>
+          <w:ilvl w:val="0"/>
+          <w:numId w:val="2"/>
+        </w:numPr>
+        <w:jc w:val="both"/>
+      </w:pPr>
+      <w:r>
+        <w:t>User</w:t>
+      </w:r>
+      <w:r>
+        <w:t>-</w:t>
+      </w:r>
+      <w:proofErr w:type="spellStart"/>
+      <w:r>
+        <w:t>Reg</w:t>
+      </w:r>
+      <w:proofErr w:type="spellEnd"/>
+      <w:r>
+        <w:t>/Login</w:t>
+      </w:r>
+      <w:r>
+        <w:t xml:space="preserve"> – Sprint 1 of 3</w:t>
+      </w:r>
+    </w:p>
+    <w:p>
+      <w:pPr>
+        <w:pStyle w:val="ListParagraph"/>
+        <w:numPr>
+          <w:ilvl w:val="0"/>
+          <w:numId w:val="2"/>
+        </w:numPr>
+        <w:jc w:val="both"/>
+      </w:pPr>
+      <w:r>
+        <w:t>Admin-Main</w:t>
+      </w:r>
+      <w:r>
+        <w:t xml:space="preserve"> – Sprint 1 of 2</w:t>
       </w:r>
     </w:p>
     <w:p>
@@ -231,28 +304,57 @@
         <w:jc w:val="both"/>
       </w:pPr>
       <w:r>
-        <w:t>Clear</w:t>
-      </w:r>
-      <w:r>
-        <w:t>ly</w:t>
-      </w:r>
-      <w:r>
-        <w:t xml:space="preserve"> state the rationale for choosing the </w:t>
-      </w:r>
-      <w:r>
-        <w:t>selected component</w:t>
-      </w:r>
-      <w:r>
-        <w:t>s</w:t>
-      </w:r>
-      <w:r>
-        <w:t>.</w:t>
-      </w:r>
-    </w:p>
-    <w:p>
-      <w:pPr>
-        <w:jc w:val="both"/>
-      </w:pPr>
+        <w:t xml:space="preserve">The group is choosing Customer-Search because this is the basic premise and foundations of the project. </w:t>
+      </w:r>
+    </w:p>
+    <w:p>
+      <w:pPr>
+        <w:jc w:val="both"/>
+      </w:pPr>
+    </w:p>
+    <w:p>
+      <w:pPr>
+        <w:jc w:val="both"/>
+      </w:pPr>
+      <w:r>
+        <w:t>The group is choosing Company-Add because without this, there would be no way for information, resources, etc. to be applied on the product, and there would be no purpose to the product</w:t>
+      </w:r>
+    </w:p>
+    <w:p>
+      <w:pPr>
+        <w:jc w:val="both"/>
+      </w:pPr>
+    </w:p>
+    <w:p>
+      <w:pPr>
+        <w:jc w:val="both"/>
+      </w:pPr>
+      <w:r>
+        <w:t>The group is selecting User-</w:t>
+      </w:r>
+      <w:bookmarkStart w:id="0" w:name="_GoBack"/>
+      <w:proofErr w:type="spellStart"/>
+      <w:r>
+        <w:t>Reg</w:t>
+      </w:r>
+      <w:bookmarkEnd w:id="0"/>
+      <w:proofErr w:type="spellEnd"/>
+      <w:r>
+        <w:t>/Login to allow access to the websites and to have the purpose of a personalized area for the User (whether Company or Customer)</w:t>
+      </w:r>
+    </w:p>
+    <w:p>
+      <w:pPr>
+        <w:jc w:val="both"/>
+      </w:pPr>
+    </w:p>
+    <w:p>
+      <w:pPr>
+        <w:jc w:val="both"/>
+      </w:pPr>
+      <w:r>
+        <w:t xml:space="preserve">The group is choosing Admin-Main to control the website, to ensure redundancy isn’t an issue. There could be a possibility for the Admin to create backups as well. This is not currently as aspect of this Sprint though. </w:t>
+      </w:r>
     </w:p>
     <w:sectPr>
       <w:pgSz w:w="11900" w:h="16840"/>
@@ -267,6 +369,119 @@
 <file path=word/numbering.xml><?xml version="1.0" encoding="utf-8"?>
 <w:numbering xmlns:wpc="http://schemas.microsoft.com/office/word/2010/wordprocessingCanvas" xmlns:cx="http://schemas.microsoft.com/office/drawing/2014/chartex" xmlns:mc="http://schemas.openxmlformats.org/markup-compatibility/2006" xmlns:o="urn:schemas-microsoft-com:office:office" xmlns:r="http://schemas.openxmlformats.org/officeDocument/2006/relationships" xmlns:m="http://schemas.openxmlformats.org/officeDocument/2006/math" xmlns:v="urn:schemas-microsoft-com:vml" xmlns:wp14="http://schemas.microsoft.com/office/word/2010/wordprocessingDrawing" xmlns:wp="http://schemas.openxmlformats.org/drawingml/2006/wordprocessingDrawing" xmlns:w10="urn:schemas-microsoft-com:office:word" xmlns:w="http://schemas.openxmlformats.org/wordprocessingml/2006/main" xmlns:w14="http://schemas.microsoft.com/office/word/2010/wordml" xmlns:w15="http://schemas.microsoft.com/office/word/2012/wordml" xmlns:w16se="http://schemas.microsoft.com/office/word/2015/wordml/symex" xmlns:wpg="http://schemas.microsoft.com/office/word/2010/wordprocessingGroup" xmlns:wpi="http://schemas.microsoft.com/office/word/2010/wordprocessingInk" xmlns:wne="http://schemas.microsoft.com/office/word/2006/wordml" xmlns:wps="http://schemas.microsoft.com/office/word/2010/wordprocessingShape" mc:Ignorable="w14 w15 w16se wp14">
   <w:abstractNum w:abstractNumId="0" w15:restartNumberingAfterBreak="0">
+    <w:nsid w:val="5E69366C"/>
+    <w:multiLevelType w:val="hybridMultilevel"/>
+    <w:tmpl w:val="359C2524"/>
+    <w:lvl w:ilvl="0" w:tplc="18090001">
+      <w:start w:val="1"/>
+      <w:numFmt w:val="bullet"/>
+      <w:lvlText w:val=""/>
+      <w:lvlJc w:val="left"/>
+      <w:pPr>
+        <w:ind w:left="720" w:hanging="360"/>
+      </w:pPr>
+      <w:rPr>
+        <w:rFonts w:ascii="Symbol" w:hAnsi="Symbol" w:hint="default"/>
+      </w:rPr>
+    </w:lvl>
+    <w:lvl w:ilvl="1" w:tplc="18090003" w:tentative="1">
+      <w:start w:val="1"/>
+      <w:numFmt w:val="bullet"/>
+      <w:lvlText w:val="o"/>
+      <w:lvlJc w:val="left"/>
+      <w:pPr>
+        <w:ind w:left="1440" w:hanging="360"/>
+      </w:pPr>
+      <w:rPr>
+        <w:rFonts w:ascii="Courier New" w:hAnsi="Courier New" w:cs="Courier New" w:hint="default"/>
+      </w:rPr>
+    </w:lvl>
+    <w:lvl w:ilvl="2" w:tplc="18090005" w:tentative="1">
+      <w:start w:val="1"/>
+      <w:numFmt w:val="bullet"/>
+      <w:lvlText w:val=""/>
+      <w:lvlJc w:val="left"/>
+      <w:pPr>
+        <w:ind w:left="2160" w:hanging="360"/>
+      </w:pPr>
+      <w:rPr>
+        <w:rFonts w:ascii="Wingdings" w:hAnsi="Wingdings" w:hint="default"/>
+      </w:rPr>
+    </w:lvl>
+    <w:lvl w:ilvl="3" w:tplc="18090001" w:tentative="1">
+      <w:start w:val="1"/>
+      <w:numFmt w:val="bullet"/>
+      <w:lvlText w:val=""/>
+      <w:lvlJc w:val="left"/>
+      <w:pPr>
+        <w:ind w:left="2880" w:hanging="360"/>
+      </w:pPr>
+      <w:rPr>
+        <w:rFonts w:ascii="Symbol" w:hAnsi="Symbol" w:hint="default"/>
+      </w:rPr>
+    </w:lvl>
+    <w:lvl w:ilvl="4" w:tplc="18090003" w:tentative="1">
+      <w:start w:val="1"/>
+      <w:numFmt w:val="bullet"/>
+      <w:lvlText w:val="o"/>
+      <w:lvlJc w:val="left"/>
+      <w:pPr>
+        <w:ind w:left="3600" w:hanging="360"/>
+      </w:pPr>
+      <w:rPr>
+        <w:rFonts w:ascii="Courier New" w:hAnsi="Courier New" w:cs="Courier New" w:hint="default"/>
+      </w:rPr>
+    </w:lvl>
+    <w:lvl w:ilvl="5" w:tplc="18090005" w:tentative="1">
+      <w:start w:val="1"/>
+      <w:numFmt w:val="bullet"/>
+      <w:lvlText w:val=""/>
+      <w:lvlJc w:val="left"/>
+      <w:pPr>
+        <w:ind w:left="4320" w:hanging="360"/>
+      </w:pPr>
+      <w:rPr>
+        <w:rFonts w:ascii="Wingdings" w:hAnsi="Wingdings" w:hint="default"/>
+      </w:rPr>
+    </w:lvl>
+    <w:lvl w:ilvl="6" w:tplc="18090001" w:tentative="1">
+      <w:start w:val="1"/>
+      <w:numFmt w:val="bullet"/>
+      <w:lvlText w:val=""/>
+      <w:lvlJc w:val="left"/>
+      <w:pPr>
+        <w:ind w:left="5040" w:hanging="360"/>
+      </w:pPr>
+      <w:rPr>
+        <w:rFonts w:ascii="Symbol" w:hAnsi="Symbol" w:hint="default"/>
+      </w:rPr>
+    </w:lvl>
+    <w:lvl w:ilvl="7" w:tplc="18090003" w:tentative="1">
+      <w:start w:val="1"/>
+      <w:numFmt w:val="bullet"/>
+      <w:lvlText w:val="o"/>
+      <w:lvlJc w:val="left"/>
+      <w:pPr>
+        <w:ind w:left="5760" w:hanging="360"/>
+      </w:pPr>
+      <w:rPr>
+        <w:rFonts w:ascii="Courier New" w:hAnsi="Courier New" w:cs="Courier New" w:hint="default"/>
+      </w:rPr>
+    </w:lvl>
+    <w:lvl w:ilvl="8" w:tplc="18090005" w:tentative="1">
+      <w:start w:val="1"/>
+      <w:numFmt w:val="bullet"/>
+      <w:lvlText w:val=""/>
+      <w:lvlJc w:val="left"/>
+      <w:pPr>
+        <w:ind w:left="6480" w:hanging="360"/>
+      </w:pPr>
+      <w:rPr>
+        <w:rFonts w:ascii="Wingdings" w:hAnsi="Wingdings" w:hint="default"/>
+      </w:rPr>
+    </w:lvl>
+  </w:abstractNum>
+  <w:abstractNum w:abstractNumId="1" w15:restartNumberingAfterBreak="0">
     <w:nsid w:val="68C475AE"/>
     <w:multiLevelType w:val="hybridMultilevel"/>
     <w:tmpl w:val="FA16D69C"/>
@@ -380,6 +595,9 @@
     </w:lvl>
   </w:abstractNum>
   <w:num w:numId="1">
+    <w:abstractNumId w:val="1"/>
+  </w:num>
+  <w:num w:numId="2">
     <w:abstractNumId w:val="0"/>
   </w:num>
 </w:numbering>

</xml_diff>

<commit_message>
Updated Sprint - Week 4
Chenlei and I added are parts together. Ali not present. Surendra will add his own part.
</commit_message>
<xml_diff>
--- a/Sprints/Week 4 - SPRINT CYCLE.docx
+++ b/Sprints/Week 4 - SPRINT CYCLE.docx
@@ -187,6 +187,20 @@
     <w:p>
       <w:pPr>
         <w:pStyle w:val="Heading1"/>
+        <w:rPr>
+          <w:u w:val="double"/>
+        </w:rPr>
+      </w:pPr>
+      <w:r>
+        <w:rPr>
+          <w:u w:val="double"/>
+        </w:rPr>
+        <w:t>Start of week:</w:t>
+      </w:r>
+    </w:p>
+    <w:p>
+      <w:pPr>
+        <w:pStyle w:val="Heading1"/>
         <w:jc w:val="both"/>
       </w:pPr>
       <w:r>
@@ -332,29 +346,221 @@
       <w:r>
         <w:t>The group is selecting User-</w:t>
       </w:r>
+      <w:proofErr w:type="spellStart"/>
+      <w:r>
+        <w:t>Reg</w:t>
+      </w:r>
+      <w:proofErr w:type="spellEnd"/>
+      <w:r>
+        <w:t>/Login to allow access to the websites and to have the purpose of a personalized area for the User (whether Company or Customer)</w:t>
+      </w:r>
+    </w:p>
+    <w:p>
+      <w:pPr>
+        <w:jc w:val="both"/>
+      </w:pPr>
+    </w:p>
+    <w:p>
+      <w:pPr>
+        <w:jc w:val="both"/>
+      </w:pPr>
+      <w:r>
+        <w:t xml:space="preserve">The group is choosing Admin-Main to control the website, to ensure redundancy isn’t an issue. There could be a possibility for the Admin to create backups as well. This is not currently as aspect of this Sprint though. </w:t>
+      </w:r>
+    </w:p>
+    <w:p>
+      <w:pPr>
+        <w:pStyle w:val="Heading1"/>
+        <w:rPr>
+          <w:u w:val="double"/>
+        </w:rPr>
+      </w:pPr>
+      <w:r>
+        <w:rPr>
+          <w:u w:val="double"/>
+        </w:rPr>
+        <w:lastRenderedPageBreak/>
+        <w:t xml:space="preserve">End of week – Who </w:t>
+      </w:r>
+      <w:r>
+        <w:rPr>
+          <w:u w:val="double"/>
+        </w:rPr>
+        <w:t>did what and P</w:t>
+      </w:r>
+      <w:r>
+        <w:rPr>
+          <w:u w:val="double"/>
+        </w:rPr>
+        <w:t>rogression:</w:t>
+      </w:r>
+    </w:p>
+    <w:p>
+      <w:pPr>
+        <w:jc w:val="both"/>
+      </w:pPr>
+    </w:p>
+    <w:p>
+      <w:pPr>
+        <w:jc w:val="both"/>
+      </w:pPr>
+      <w:proofErr w:type="spellStart"/>
+      <w:r>
+        <w:rPr>
+          <w:b/>
+        </w:rPr>
+        <w:t>Chenlei</w:t>
+      </w:r>
+      <w:proofErr w:type="spellEnd"/>
+      <w:r>
+        <w:rPr>
+          <w:b/>
+        </w:rPr>
+        <w:t>:</w:t>
+      </w:r>
+      <w:r>
+        <w:t xml:space="preserve"> </w:t>
+      </w:r>
+      <w:r>
+        <w:t xml:space="preserve">Wasn’t familiar with Cloud 9. Created account and tested small bit of code to see how it all worked. Tried using </w:t>
+      </w:r>
+      <w:proofErr w:type="spellStart"/>
+      <w:r>
+        <w:t>phpMyAdmin</w:t>
+      </w:r>
+      <w:proofErr w:type="spellEnd"/>
+      <w:r>
+        <w:t xml:space="preserve"> but having issues. Created form and PHP coding. Tried to connect them together, currently not working. </w:t>
+      </w:r>
+      <w:r>
+        <w:t xml:space="preserve">Will consult with team on Monday to discuss resolution. </w:t>
+      </w:r>
+    </w:p>
+    <w:p>
+      <w:pPr>
+        <w:jc w:val="both"/>
+      </w:pPr>
+    </w:p>
+    <w:p>
+      <w:pPr>
+        <w:jc w:val="both"/>
+      </w:pPr>
+      <w:r>
+        <w:rPr>
+          <w:b/>
+        </w:rPr>
+        <w:t>Keith:</w:t>
+      </w:r>
+      <w:r>
+        <w:t xml:space="preserve"> </w:t>
+      </w:r>
+      <w:r>
+        <w:t xml:space="preserve">Used Cloud 9 before. Jumped straight in. </w:t>
+      </w:r>
+      <w:r>
+        <w:t>Created Customer registration in User-</w:t>
+      </w:r>
+      <w:proofErr w:type="spellStart"/>
+      <w:r>
+        <w:t>Reg</w:t>
+      </w:r>
+      <w:proofErr w:type="spellEnd"/>
+      <w:r>
+        <w:t xml:space="preserve">-Login. Created MySQL database, a form and Form validation to avoid SQL injections. Created error page. Linked PHP to form. </w:t>
+      </w:r>
+      <w:r>
+        <w:t xml:space="preserve">Thought it would be a good idea to have email verification. Created a </w:t>
+      </w:r>
+      <w:proofErr w:type="spellStart"/>
+      <w:r>
+        <w:t>create_password.php</w:t>
+      </w:r>
+      <w:proofErr w:type="spellEnd"/>
+      <w:r>
+        <w:t xml:space="preserve"> page where the link in the email would go</w:t>
+      </w:r>
       <w:bookmarkStart w:id="0" w:name="_GoBack"/>
+      <w:bookmarkEnd w:id="0"/>
+      <w:r>
+        <w:t xml:space="preserve">. Have started on it. </w:t>
+      </w:r>
+    </w:p>
+    <w:p>
+      <w:pPr>
+        <w:jc w:val="both"/>
+      </w:pPr>
+    </w:p>
+    <w:p>
+      <w:pPr>
+        <w:jc w:val="both"/>
+      </w:pPr>
+      <w:r>
+        <w:rPr>
+          <w:b/>
+        </w:rPr>
+        <w:t>Ali:</w:t>
+      </w:r>
+      <w:r>
+        <w:t xml:space="preserve"> *Nothing provided</w:t>
+      </w:r>
+      <w:r>
+        <w:t>. Not in class Thursday and Friday</w:t>
+      </w:r>
+      <w:r>
+        <w:t>*</w:t>
+      </w:r>
+    </w:p>
+    <w:p>
+      <w:pPr>
+        <w:jc w:val="both"/>
+      </w:pPr>
+    </w:p>
+    <w:p>
+      <w:pPr>
+        <w:jc w:val="both"/>
+      </w:pPr>
       <w:proofErr w:type="spellStart"/>
       <w:r>
-        <w:t>Reg</w:t>
-      </w:r>
-      <w:bookmarkEnd w:id="0"/>
+        <w:rPr>
+          <w:b/>
+        </w:rPr>
+        <w:t>Surendra</w:t>
+      </w:r>
       <w:proofErr w:type="spellEnd"/>
       <w:r>
-        <w:t>/Login to allow access to the websites and to have the purpose of a personalized area for the User (whether Company or Customer)</w:t>
-      </w:r>
-    </w:p>
-    <w:p>
-      <w:pPr>
-        <w:jc w:val="both"/>
-      </w:pPr>
-    </w:p>
-    <w:p>
-      <w:pPr>
-        <w:jc w:val="both"/>
-      </w:pPr>
-      <w:r>
-        <w:t xml:space="preserve">The group is choosing Admin-Main to control the website, to ensure redundancy isn’t an issue. There could be a possibility for the Admin to create backups as well. This is not currently as aspect of this Sprint though. </w:t>
-      </w:r>
+        <w:rPr>
+          <w:b/>
+        </w:rPr>
+        <w:t>:</w:t>
+      </w:r>
+      <w:r>
+        <w:t xml:space="preserve"> [input your section here]</w:t>
+      </w:r>
+    </w:p>
+    <w:p>
+      <w:pPr>
+        <w:jc w:val="both"/>
+      </w:pPr>
+    </w:p>
+    <w:p>
+      <w:pPr>
+        <w:jc w:val="both"/>
+      </w:pPr>
+    </w:p>
+    <w:p>
+      <w:pPr>
+        <w:jc w:val="both"/>
+      </w:pPr>
+    </w:p>
+    <w:p>
+      <w:pPr>
+        <w:jc w:val="both"/>
+      </w:pPr>
+    </w:p>
+    <w:p>
+      <w:pPr>
+        <w:jc w:val="both"/>
+      </w:pPr>
     </w:p>
     <w:sectPr>
       <w:pgSz w:w="11900" w:h="16840"/>

</xml_diff>

<commit_message>
Week 4 - SPRINT CYCLE
</commit_message>
<xml_diff>
--- a/Sprints/Week 4 - SPRINT CYCLE.docx
+++ b/Sprints/Week 4 - SPRINT CYCLE.docx
@@ -35,13 +35,8 @@
           <w:numId w:val="1"/>
         </w:numPr>
       </w:pPr>
-      <w:proofErr w:type="spellStart"/>
-      <w:r>
-        <w:t>Chaman</w:t>
-      </w:r>
-      <w:proofErr w:type="spellEnd"/>
-      <w:r>
-        <w:t xml:space="preserve"> Ali</w:t>
+      <w:r>
+        <w:t>Chaman Ali</w:t>
       </w:r>
       <w:r>
         <w:tab/>
@@ -459,15 +454,7 @@
         <w:t xml:space="preserve">-Login. Created MySQL database, a form and Form validation to avoid SQL injections. Created error page. Linked PHP to form. </w:t>
       </w:r>
       <w:r>
-        <w:t xml:space="preserve">Thought it would be a good idea to have email verification. Created a </w:t>
-      </w:r>
-      <w:proofErr w:type="spellStart"/>
-      <w:r>
-        <w:t>create_password.php</w:t>
-      </w:r>
-      <w:proofErr w:type="spellEnd"/>
-      <w:r>
-        <w:t xml:space="preserve"> page where the link in the email would go. Have started on it. </w:t>
+        <w:t xml:space="preserve">Thought it would be a good idea to have email verification. Created a create_password.php page where the link in the email would go. Have started on it. </w:t>
       </w:r>
     </w:p>
     <w:p>
@@ -486,14 +473,18 @@
         <w:t>Ali:</w:t>
       </w:r>
       <w:r>
-        <w:t xml:space="preserve"> *Nothing provided</w:t>
-      </w:r>
-      <w:r>
-        <w:t>. Not in class Thursday and Friday</w:t>
-      </w:r>
-      <w:r>
-        <w:t>*</w:t>
-      </w:r>
+        <w:t xml:space="preserve"> Haven’t idea of cloud 9 before that’s why spend some time to research and watch some videos to start and run the code. Created few lines of code to see if its working as I researched as a separate part from the project to test cloud 9 platform. Have </w:t>
+      </w:r>
+      <w:proofErr w:type="gramStart"/>
+      <w:r>
+        <w:t>a</w:t>
+      </w:r>
+      <w:proofErr w:type="gramEnd"/>
+      <w:r>
+        <w:t xml:space="preserve"> understanding about it and will try to work on main file from tonight. </w:t>
+      </w:r>
+      <w:bookmarkStart w:id="0" w:name="_GoBack"/>
+      <w:bookmarkEnd w:id="0"/>
     </w:p>
     <w:p>
       <w:pPr>
@@ -521,8 +512,6 @@
       <w:r>
         <w:t>Working on that page and their database stuff so might be finish that page in next sprint cycle.</w:t>
       </w:r>
-      <w:bookmarkStart w:id="0" w:name="_GoBack"/>
-      <w:bookmarkEnd w:id="0"/>
     </w:p>
     <w:p>
       <w:pPr>

</xml_diff>